<commit_message>
update Method and material
</commit_message>
<xml_diff>
--- a/Method and Material.docx
+++ b/Method and Material.docx
@@ -33,7 +33,7 @@
       <w:r>
         <w:t>Somatic indel calls from the ICGC/TCGA (International Cancer Genome Consortium/The Cancer Genome Atlas) Pan-Cancer Analysis of Whole Genomes Consortium and associated clinical characteristics were obtained from the ICGC data portal (</w:t>
       </w:r>
-      <w:hyperlink r:id="rId4">
+      <w:hyperlink r:id="rId6">
         <w:r>
           <w:rPr>
             <w:rStyle w:val="Hyperlink"/>
@@ -42,7 +42,23 @@
         </w:r>
       </w:hyperlink>
       <w:r>
-        <w:t>, which has been retired. The data were downloaded on 9 May, 2024. Hartwig Medical Foundation</w:t>
+        <w:t xml:space="preserve">, which has been retired. The data </w:t>
+      </w:r>
+      <w:proofErr w:type="gramStart"/>
+      <w:r>
+        <w:t>were</w:t>
+      </w:r>
+      <w:proofErr w:type="gramEnd"/>
+      <w:r>
+        <w:t xml:space="preserve"> downloaded on 9 </w:t>
+      </w:r>
+      <w:proofErr w:type="gramStart"/>
+      <w:r>
+        <w:t>May,</w:t>
+      </w:r>
+      <w:proofErr w:type="gramEnd"/>
+      <w:r>
+        <w:t xml:space="preserve"> 2024. Hartwig Medical Foundation</w:t>
       </w:r>
       <w:r>
         <w:rPr>
@@ -81,13 +97,35 @@
         <w:t>Priestley et al., 2019.</w:t>
       </w:r>
       <w:r>
-        <w:t xml:space="preserve"> These data was also provided in Table S</w:t>
+        <w:t xml:space="preserve"> These data </w:t>
+      </w:r>
+      <w:proofErr w:type="gramStart"/>
+      <w:r>
+        <w:t>was</w:t>
+      </w:r>
+      <w:proofErr w:type="gramEnd"/>
+      <w:r>
+        <w:t xml:space="preserve"> also provided in Table S</w:t>
       </w:r>
       <w:r>
         <w:rPr>
           <w:rFonts w:hint="eastAsia"/>
         </w:rPr>
-        <w:t>10 &lt;OF Prieslty&gt;</w:t>
+        <w:t xml:space="preserve">10 &lt;OF </w:t>
+      </w:r>
+      <w:proofErr w:type="spellStart"/>
+      <w:r>
+        <w:rPr>
+          <w:rFonts w:hint="eastAsia"/>
+        </w:rPr>
+        <w:t>Prieslty</w:t>
+      </w:r>
+      <w:proofErr w:type="spellEnd"/>
+      <w:r>
+        <w:rPr>
+          <w:rFonts w:hint="eastAsia"/>
+        </w:rPr>
+        <w:t>&gt;</w:t>
       </w:r>
       <w:r>
         <w:t xml:space="preserve">. The COSMIC Cancer Gene Census was used to identify known cancer driver genes </w:t>
@@ -102,7 +140,21 @@
             <w:rPr>
               <w:color w:val="000000"/>
             </w:rPr>
-            <w:t>(Sondka et al., 2018</w:t>
+            <w:t>(</w:t>
+          </w:r>
+          <w:proofErr w:type="spellStart"/>
+          <w:r>
+            <w:rPr>
+              <w:color w:val="000000"/>
+            </w:rPr>
+            <w:t>Sondka</w:t>
+          </w:r>
+          <w:proofErr w:type="spellEnd"/>
+          <w:r>
+            <w:rPr>
+              <w:color w:val="000000"/>
+            </w:rPr>
+            <w:t xml:space="preserve"> et al., 2018</w:t>
           </w:r>
           <w:r>
             <w:rPr>
@@ -111,7 +163,7 @@
             </w:rPr>
             <w:t xml:space="preserve">, downloaded from </w:t>
           </w:r>
-          <w:hyperlink r:id="rId5">
+          <w:hyperlink r:id="rId7">
             <w:r>
               <w:rPr>
                 <w:rStyle w:val="Hyperlink"/>
@@ -151,13 +203,35 @@
           <w:rFonts w:eastAsiaTheme="minorEastAsia" w:hint="eastAsia"/>
           <w:b/>
           <w:bCs/>
-        </w:rPr>
-        <w:t xml:space="preserve">De novo </w:t>
-      </w:r>
-      <w:r>
-        <w:rPr>
+          <w:i/>
+          <w:iCs/>
+        </w:rPr>
+        <w:t xml:space="preserve">De </w:t>
+      </w:r>
+      <w:proofErr w:type="gramStart"/>
+      <w:r>
+        <w:rPr>
+          <w:rFonts w:eastAsiaTheme="minorEastAsia" w:hint="eastAsia"/>
           <w:b/>
           <w:bCs/>
+          <w:i/>
+          <w:iCs/>
+        </w:rPr>
+        <w:t>novo</w:t>
+      </w:r>
+      <w:proofErr w:type="gramEnd"/>
+      <w:r>
+        <w:rPr>
+          <w:rFonts w:eastAsiaTheme="minorEastAsia" w:hint="eastAsia"/>
+          <w:b/>
+          <w:bCs/>
+        </w:rPr>
+        <w:t xml:space="preserve"> </w:t>
+      </w:r>
+      <w:r>
+        <w:rPr>
+          <w:b/>
+          <w:bCs/>
         </w:rPr>
         <w:t>Mutational signature extraction</w:t>
       </w:r>
@@ -172,8 +246,26 @@
       <w:r>
         <w:rPr>
           <w:rFonts w:eastAsiaTheme="minorEastAsia"/>
-        </w:rPr>
-        <w:t>De novo mutational signature extraction was performed using two complementary tools applied to the 83‑type, 89‑type, and 476‑type mutational spectra.</w:t>
+          <w:i/>
+          <w:iCs/>
+        </w:rPr>
+        <w:t xml:space="preserve">De </w:t>
+      </w:r>
+      <w:proofErr w:type="gramStart"/>
+      <w:r>
+        <w:rPr>
+          <w:rFonts w:eastAsiaTheme="minorEastAsia"/>
+          <w:i/>
+          <w:iCs/>
+        </w:rPr>
+        <w:t>novo</w:t>
+      </w:r>
+      <w:proofErr w:type="gramEnd"/>
+      <w:r>
+        <w:rPr>
+          <w:rFonts w:eastAsiaTheme="minorEastAsia"/>
+        </w:rPr>
+        <w:t xml:space="preserve"> mutational signature extraction was performed using two complementary tools applied to the 83‑type, 89‑type, and 476‑type mutational spectra.</w:t>
       </w:r>
     </w:p>
     <w:p>
@@ -187,14 +279,200 @@
         <w:rPr>
           <w:rFonts w:eastAsiaTheme="minorEastAsia"/>
         </w:rPr>
-        <w:t xml:space="preserve">For the hierarchical Dirichlet process–based approach, mSigHdp (v2.1.2) was used. When analyzing all samples, cancer type was used to define the hierarchical structure of the model. For analyses restricted to individual cancer types or to genomes with </w:t>
+        <w:t xml:space="preserve">For the hierarchical Dirichlet process–based approach, </w:t>
+      </w:r>
+      <w:proofErr w:type="spellStart"/>
+      <w:r>
+        <w:rPr>
+          <w:rFonts w:eastAsiaTheme="minorEastAsia"/>
+        </w:rPr>
+        <w:t>mSigHdp</w:t>
+      </w:r>
+      <w:proofErr w:type="spellEnd"/>
+      <w:r>
+        <w:rPr>
+          <w:rFonts w:eastAsiaTheme="minorEastAsia"/>
+        </w:rPr>
+        <w:t xml:space="preserve"> (v2.1.2) was used. When analyzing all samples, cancer type was used to define the hierarchical structure of the model. For analyses restricted to individual cancer types or to genomes with </w:t>
       </w:r>
       <w:r>
         <w:rPr>
           <w:rFonts w:eastAsiaTheme="minorEastAsia"/>
         </w:rPr>
         <w:lastRenderedPageBreak/>
-        <w:t>high tumor mutational burden, de novo signatures were extracted using two‑layer hierarchical Dirichlet process (HDP) mixture models. In all mSigHdp analyses, the following parameters were applied: seedNumber = 1234, burnin = 1000, burnin.multiplier = 20, post.n = 200, post.space = 100, num.child.process = 20, gamma.alpha = 1, and gamma.beta = 50. For analyses including all samples or genomes with high tumor mutational burden, an additional downsampling step was applied (downsample_threshold = 3000) to reduce computational time.</w:t>
+        <w:t xml:space="preserve">high tumor mutational burden, de novo signatures were extracted using two‑layer hierarchical Dirichlet process (HDP) mixture models. In all </w:t>
+      </w:r>
+      <w:proofErr w:type="spellStart"/>
+      <w:r>
+        <w:rPr>
+          <w:rFonts w:eastAsiaTheme="minorEastAsia"/>
+        </w:rPr>
+        <w:t>mSigHdp</w:t>
+      </w:r>
+      <w:proofErr w:type="spellEnd"/>
+      <w:r>
+        <w:rPr>
+          <w:rFonts w:eastAsiaTheme="minorEastAsia"/>
+        </w:rPr>
+        <w:t xml:space="preserve"> analyses, the following parameters were applied: </w:t>
+      </w:r>
+      <w:proofErr w:type="spellStart"/>
+      <w:r>
+        <w:rPr>
+          <w:rFonts w:eastAsiaTheme="minorEastAsia"/>
+        </w:rPr>
+        <w:t>seedNumber</w:t>
+      </w:r>
+      <w:proofErr w:type="spellEnd"/>
+      <w:r>
+        <w:rPr>
+          <w:rFonts w:eastAsiaTheme="minorEastAsia"/>
+        </w:rPr>
+        <w:t xml:space="preserve"> = 1234, </w:t>
+      </w:r>
+      <w:proofErr w:type="spellStart"/>
+      <w:r>
+        <w:rPr>
+          <w:rFonts w:eastAsiaTheme="minorEastAsia"/>
+        </w:rPr>
+        <w:t>burnin</w:t>
+      </w:r>
+      <w:proofErr w:type="spellEnd"/>
+      <w:r>
+        <w:rPr>
+          <w:rFonts w:eastAsiaTheme="minorEastAsia"/>
+        </w:rPr>
+        <w:t xml:space="preserve"> = 1000, </w:t>
+      </w:r>
+      <w:proofErr w:type="spellStart"/>
+      <w:proofErr w:type="gramStart"/>
+      <w:r>
+        <w:rPr>
+          <w:rFonts w:eastAsiaTheme="minorEastAsia"/>
+        </w:rPr>
+        <w:t>burnin.multiplier</w:t>
+      </w:r>
+      <w:proofErr w:type="spellEnd"/>
+      <w:proofErr w:type="gramEnd"/>
+      <w:r>
+        <w:rPr>
+          <w:rFonts w:eastAsiaTheme="minorEastAsia"/>
+        </w:rPr>
+        <w:t xml:space="preserve"> = 20, </w:t>
+      </w:r>
+      <w:proofErr w:type="spellStart"/>
+      <w:proofErr w:type="gramStart"/>
+      <w:r>
+        <w:rPr>
+          <w:rFonts w:eastAsiaTheme="minorEastAsia"/>
+        </w:rPr>
+        <w:t>post.n</w:t>
+      </w:r>
+      <w:proofErr w:type="spellEnd"/>
+      <w:proofErr w:type="gramEnd"/>
+      <w:r>
+        <w:rPr>
+          <w:rFonts w:eastAsiaTheme="minorEastAsia"/>
+        </w:rPr>
+        <w:t xml:space="preserve"> = 200, </w:t>
+      </w:r>
+      <w:proofErr w:type="spellStart"/>
+      <w:proofErr w:type="gramStart"/>
+      <w:r>
+        <w:rPr>
+          <w:rFonts w:eastAsiaTheme="minorEastAsia"/>
+        </w:rPr>
+        <w:t>post.space</w:t>
+      </w:r>
+      <w:proofErr w:type="spellEnd"/>
+      <w:proofErr w:type="gramEnd"/>
+      <w:r>
+        <w:rPr>
+          <w:rFonts w:eastAsiaTheme="minorEastAsia"/>
+        </w:rPr>
+        <w:t xml:space="preserve"> = 100, </w:t>
+      </w:r>
+      <w:proofErr w:type="spellStart"/>
+      <w:proofErr w:type="gramStart"/>
+      <w:r>
+        <w:rPr>
+          <w:rFonts w:eastAsiaTheme="minorEastAsia"/>
+        </w:rPr>
+        <w:t>num.child</w:t>
+      </w:r>
+      <w:proofErr w:type="gramEnd"/>
+      <w:r>
+        <w:rPr>
+          <w:rFonts w:eastAsiaTheme="minorEastAsia"/>
+        </w:rPr>
+        <w:t>.process</w:t>
+      </w:r>
+      <w:proofErr w:type="spellEnd"/>
+      <w:r>
+        <w:rPr>
+          <w:rFonts w:eastAsiaTheme="minorEastAsia"/>
+        </w:rPr>
+        <w:t xml:space="preserve"> = 20, </w:t>
+      </w:r>
+      <w:proofErr w:type="spellStart"/>
+      <w:proofErr w:type="gramStart"/>
+      <w:r>
+        <w:rPr>
+          <w:rFonts w:eastAsiaTheme="minorEastAsia"/>
+        </w:rPr>
+        <w:t>gamma.alpha</w:t>
+      </w:r>
+      <w:proofErr w:type="spellEnd"/>
+      <w:proofErr w:type="gramEnd"/>
+      <w:r>
+        <w:rPr>
+          <w:rFonts w:eastAsiaTheme="minorEastAsia"/>
+        </w:rPr>
+        <w:t xml:space="preserve"> = 1, and </w:t>
+      </w:r>
+      <w:proofErr w:type="spellStart"/>
+      <w:proofErr w:type="gramStart"/>
+      <w:r>
+        <w:rPr>
+          <w:rFonts w:eastAsiaTheme="minorEastAsia"/>
+        </w:rPr>
+        <w:t>gamma.beta</w:t>
+      </w:r>
+      <w:proofErr w:type="spellEnd"/>
+      <w:proofErr w:type="gramEnd"/>
+      <w:r>
+        <w:rPr>
+          <w:rFonts w:eastAsiaTheme="minorEastAsia"/>
+        </w:rPr>
+        <w:t xml:space="preserve"> = 50. For analyses including all samples or genomes with high tumor mutational burden, an additional </w:t>
+      </w:r>
+      <w:proofErr w:type="spellStart"/>
+      <w:r>
+        <w:rPr>
+          <w:rFonts w:eastAsiaTheme="minorEastAsia"/>
+        </w:rPr>
+        <w:t>downsampling</w:t>
+      </w:r>
+      <w:proofErr w:type="spellEnd"/>
+      <w:r>
+        <w:rPr>
+          <w:rFonts w:eastAsiaTheme="minorEastAsia"/>
+        </w:rPr>
+        <w:t xml:space="preserve"> step was applied (</w:t>
+      </w:r>
+      <w:proofErr w:type="spellStart"/>
+      <w:r>
+        <w:rPr>
+          <w:rFonts w:eastAsiaTheme="minorEastAsia"/>
+        </w:rPr>
+        <w:t>downsample_threshold</w:t>
+      </w:r>
+      <w:proofErr w:type="spellEnd"/>
+      <w:r>
+        <w:rPr>
+          <w:rFonts w:eastAsiaTheme="minorEastAsia"/>
+        </w:rPr>
+        <w:t xml:space="preserve"> = 3000) to reduce computational time.</w:t>
       </w:r>
     </w:p>
     <w:p>
@@ -214,13 +492,119 @@
         <w:rPr>
           <w:rFonts w:eastAsiaTheme="minorEastAsia" w:hint="eastAsia"/>
         </w:rPr>
-        <w:t xml:space="preserve">the Non-negative matrix factorization based approach (NMF), </w:t>
-      </w:r>
-      <w:r>
-        <w:rPr>
-          <w:rFonts w:eastAsiaTheme="minorEastAsia"/>
-        </w:rPr>
-        <w:t>SigProfilerExtractor (v1.1.24). For analyses including all genomes, NMF was performed with the number of signatures evaluated between 10 and 40 (minimum_signatures = 10; maximum_signatures = 40). For analyses restricted to individual cancer types or to genomes with high tumor mutational burden, the number of signatures evaluated ranged from 2 to 20 (minimum_signatures = 2; maximum_signatures = 20). Each factorization was repeated 100 times (nmf_replicates = 100), with all other parameters set to their recommended default values. Signature interpretation was primarily based on the “Optimal Solution” identified by the software, although several rare signatures were identified in alternative solutions (Table S).</w:t>
+        <w:t xml:space="preserve">the </w:t>
+      </w:r>
+      <w:proofErr w:type="gramStart"/>
+      <w:r>
+        <w:rPr>
+          <w:rFonts w:eastAsiaTheme="minorEastAsia" w:hint="eastAsia"/>
+        </w:rPr>
+        <w:t>Non-negative</w:t>
+      </w:r>
+      <w:proofErr w:type="gramEnd"/>
+      <w:r>
+        <w:rPr>
+          <w:rFonts w:eastAsiaTheme="minorEastAsia" w:hint="eastAsia"/>
+        </w:rPr>
+        <w:t xml:space="preserve"> matrix </w:t>
+      </w:r>
+      <w:proofErr w:type="gramStart"/>
+      <w:r>
+        <w:rPr>
+          <w:rFonts w:eastAsiaTheme="minorEastAsia" w:hint="eastAsia"/>
+        </w:rPr>
+        <w:t>factorization based</w:t>
+      </w:r>
+      <w:proofErr w:type="gramEnd"/>
+      <w:r>
+        <w:rPr>
+          <w:rFonts w:eastAsiaTheme="minorEastAsia" w:hint="eastAsia"/>
+        </w:rPr>
+        <w:t xml:space="preserve"> approach (NMF), </w:t>
+      </w:r>
+      <w:proofErr w:type="spellStart"/>
+      <w:r>
+        <w:rPr>
+          <w:rFonts w:eastAsiaTheme="minorEastAsia"/>
+        </w:rPr>
+        <w:t>SigProfilerExtractor</w:t>
+      </w:r>
+      <w:proofErr w:type="spellEnd"/>
+      <w:r>
+        <w:rPr>
+          <w:rFonts w:eastAsiaTheme="minorEastAsia"/>
+        </w:rPr>
+        <w:t xml:space="preserve"> (v1.1.24). For analyses including all genomes, NMF was performed with the number of signatures evaluated between 10 and 40 (</w:t>
+      </w:r>
+      <w:proofErr w:type="spellStart"/>
+      <w:r>
+        <w:rPr>
+          <w:rFonts w:eastAsiaTheme="minorEastAsia"/>
+        </w:rPr>
+        <w:t>minimum_signatures</w:t>
+      </w:r>
+      <w:proofErr w:type="spellEnd"/>
+      <w:r>
+        <w:rPr>
+          <w:rFonts w:eastAsiaTheme="minorEastAsia"/>
+        </w:rPr>
+        <w:t xml:space="preserve"> = 10; </w:t>
+      </w:r>
+      <w:proofErr w:type="spellStart"/>
+      <w:r>
+        <w:rPr>
+          <w:rFonts w:eastAsiaTheme="minorEastAsia"/>
+        </w:rPr>
+        <w:t>maximum_signatures</w:t>
+      </w:r>
+      <w:proofErr w:type="spellEnd"/>
+      <w:r>
+        <w:rPr>
+          <w:rFonts w:eastAsiaTheme="minorEastAsia"/>
+        </w:rPr>
+        <w:t xml:space="preserve"> = 40). For analyses restricted to individual cancer types or to genomes with high tumor mutational burden, the number of signatures evaluated ranged from 2 to 20 (</w:t>
+      </w:r>
+      <w:proofErr w:type="spellStart"/>
+      <w:r>
+        <w:rPr>
+          <w:rFonts w:eastAsiaTheme="minorEastAsia"/>
+        </w:rPr>
+        <w:t>minimum_signatures</w:t>
+      </w:r>
+      <w:proofErr w:type="spellEnd"/>
+      <w:r>
+        <w:rPr>
+          <w:rFonts w:eastAsiaTheme="minorEastAsia"/>
+        </w:rPr>
+        <w:t xml:space="preserve"> = 2; </w:t>
+      </w:r>
+      <w:proofErr w:type="spellStart"/>
+      <w:r>
+        <w:rPr>
+          <w:rFonts w:eastAsiaTheme="minorEastAsia"/>
+        </w:rPr>
+        <w:t>maximum_signatures</w:t>
+      </w:r>
+      <w:proofErr w:type="spellEnd"/>
+      <w:r>
+        <w:rPr>
+          <w:rFonts w:eastAsiaTheme="minorEastAsia"/>
+        </w:rPr>
+        <w:t xml:space="preserve"> = 20). Each factorization was repeated 100 times (</w:t>
+      </w:r>
+      <w:proofErr w:type="spellStart"/>
+      <w:r>
+        <w:rPr>
+          <w:rFonts w:eastAsiaTheme="minorEastAsia"/>
+        </w:rPr>
+        <w:t>nmf_replicates</w:t>
+      </w:r>
+      <w:proofErr w:type="spellEnd"/>
+      <w:r>
+        <w:rPr>
+          <w:rFonts w:eastAsiaTheme="minorEastAsia"/>
+        </w:rPr>
+        <w:t xml:space="preserve"> = 100), with all other parameters set to their recommended default values. Signature interpretation was primarily based on the “Optimal Solution” identified by the software, although several rare signatures were identified in alternative solutions (Table S).</w:t>
       </w:r>
     </w:p>
     <w:p>
@@ -259,7 +643,7 @@
       <w:pPr>
         <w:ind w:firstLine="0"/>
         <w:rPr>
-          <w:rFonts w:eastAsiaTheme="minorEastAsia"/>
+          <w:rFonts w:eastAsiaTheme="minorEastAsia" w:hint="eastAsia"/>
         </w:rPr>
       </w:pPr>
       <w:r>
@@ -268,7 +652,7 @@
         </w:rPr>
         <w:t xml:space="preserve">For 83-type signatures, the signatures were matched to previously identified COSMIC signatures (v3.5, </w:t>
       </w:r>
-      <w:hyperlink r:id="rId6" w:history="1">
+      <w:hyperlink r:id="rId8" w:history="1">
         <w:r>
           <w:rPr>
             <w:rStyle w:val="Hyperlink"/>
@@ -288,7 +672,41 @@
           <w:rFonts w:eastAsiaTheme="minorEastAsia" w:hint="eastAsia"/>
         </w:rPr>
         <w:lastRenderedPageBreak/>
-        <w:t xml:space="preserve">the signatures supported by both mSigHdp and SigProfilerExtractor were matched to the signatures reported in Koh et al. </w:t>
+        <w:t xml:space="preserve">the signatures supported by both </w:t>
+      </w:r>
+      <w:proofErr w:type="spellStart"/>
+      <w:r>
+        <w:rPr>
+          <w:rFonts w:eastAsiaTheme="minorEastAsia" w:hint="eastAsia"/>
+        </w:rPr>
+        <w:t>mSigHdp</w:t>
+      </w:r>
+      <w:proofErr w:type="spellEnd"/>
+      <w:r>
+        <w:rPr>
+          <w:rFonts w:eastAsiaTheme="minorEastAsia" w:hint="eastAsia"/>
+        </w:rPr>
+        <w:t xml:space="preserve"> and </w:t>
+      </w:r>
+      <w:proofErr w:type="spellStart"/>
+      <w:r>
+        <w:rPr>
+          <w:rFonts w:eastAsiaTheme="minorEastAsia" w:hint="eastAsia"/>
+        </w:rPr>
+        <w:t>SigProfilerExtractor</w:t>
+      </w:r>
+      <w:proofErr w:type="spellEnd"/>
+      <w:r>
+        <w:rPr>
+          <w:rFonts w:eastAsiaTheme="minorEastAsia" w:hint="eastAsia"/>
+        </w:rPr>
+        <w:t xml:space="preserve"> were matched to the signatures reported in Koh et al. </w:t>
+      </w:r>
+      <w:r>
+        <w:rPr>
+          <w:rFonts w:eastAsiaTheme="minorEastAsia" w:hint="eastAsia"/>
+        </w:rPr>
+        <w:t>A detailed comparison can be found at Table 1.</w:t>
       </w:r>
     </w:p>
     <w:p>
@@ -298,13 +716,51 @@
         </w:rPr>
       </w:pPr>
       <w:r>
-        <w:t xml:space="preserve">We compared all de novo signatures </w:t>
-      </w:r>
-      <w:r>
-        <w:rPr>
-          <w:rFonts w:eastAsiaTheme="minorEastAsia" w:hint="eastAsia"/>
-        </w:rPr>
-        <w:t xml:space="preserve">supported by both mSigHdp and SigProfilerExtractor </w:t>
+        <w:t xml:space="preserve">We compared all </w:t>
+      </w:r>
+      <w:r>
+        <w:rPr>
+          <w:i/>
+          <w:iCs/>
+        </w:rPr>
+        <w:t>de novo</w:t>
+      </w:r>
+      <w:r>
+        <w:t xml:space="preserve"> signatures </w:t>
+      </w:r>
+      <w:r>
+        <w:rPr>
+          <w:rFonts w:eastAsiaTheme="minorEastAsia" w:hint="eastAsia"/>
+        </w:rPr>
+        <w:t xml:space="preserve">supported by both </w:t>
+      </w:r>
+      <w:proofErr w:type="spellStart"/>
+      <w:r>
+        <w:rPr>
+          <w:rFonts w:eastAsiaTheme="minorEastAsia" w:hint="eastAsia"/>
+        </w:rPr>
+        <w:t>mSigHdp</w:t>
+      </w:r>
+      <w:proofErr w:type="spellEnd"/>
+      <w:r>
+        <w:rPr>
+          <w:rFonts w:eastAsiaTheme="minorEastAsia" w:hint="eastAsia"/>
+        </w:rPr>
+        <w:t xml:space="preserve"> and </w:t>
+      </w:r>
+      <w:proofErr w:type="spellStart"/>
+      <w:r>
+        <w:rPr>
+          <w:rFonts w:eastAsiaTheme="minorEastAsia" w:hint="eastAsia"/>
+        </w:rPr>
+        <w:t>SigProfilerExtractor</w:t>
+      </w:r>
+      <w:proofErr w:type="spellEnd"/>
+      <w:r>
+        <w:rPr>
+          <w:rFonts w:eastAsiaTheme="minorEastAsia" w:hint="eastAsia"/>
+        </w:rPr>
+        <w:t xml:space="preserve"> </w:t>
       </w:r>
       <w:r>
         <w:t xml:space="preserve">to </w:t>
@@ -316,7 +772,16 @@
         <w:t>the published</w:t>
       </w:r>
       <w:r>
-        <w:t xml:space="preserve"> signatures and categorized them into three groups: (1) known signature: if a mSigHdp signature has a cosine similarity of ≥ 0.</w:t>
+        <w:t xml:space="preserve"> signatures and categorized them into three groups: (1) known signature: if</w:t>
+      </w:r>
+      <w:r>
+        <w:rPr>
+          <w:rFonts w:eastAsiaTheme="minorEastAsia" w:hint="eastAsia"/>
+        </w:rPr>
+        <w:t xml:space="preserve"> an extracted</w:t>
+      </w:r>
+      <w:r>
+        <w:t xml:space="preserve"> signature has a cosine similarity of ≥ 0.</w:t>
       </w:r>
       <w:r>
         <w:rPr>
@@ -325,7 +790,16 @@
         <w:t>85</w:t>
       </w:r>
       <w:r>
-        <w:t xml:space="preserve"> with a COSMIC signature; (2) merged signatures: if a mSigHdp signatures can be reconstructed by at most </w:t>
+        <w:t xml:space="preserve"> with a COSMIC signature; (2) merged signatures: if </w:t>
+      </w:r>
+      <w:r>
+        <w:rPr>
+          <w:rFonts w:eastAsiaTheme="minorEastAsia" w:hint="eastAsia"/>
+        </w:rPr>
+        <w:t>an extracted</w:t>
+      </w:r>
+      <w:r>
+        <w:t xml:space="preserve"> signatures can be reconstructed by at most </w:t>
       </w:r>
       <w:r>
         <w:rPr>
@@ -343,7 +817,16 @@
         <w:t>9</w:t>
       </w:r>
       <w:r>
-        <w:t xml:space="preserve">; (3) novel signatures: the signatures do not fit into the known signatures or the merged signatures. </w:t>
+        <w:t xml:space="preserve">; (3) novel signatures: the </w:t>
+      </w:r>
+      <w:r>
+        <w:rPr>
+          <w:rFonts w:eastAsiaTheme="minorEastAsia" w:hint="eastAsia"/>
+        </w:rPr>
+        <w:t xml:space="preserve">extracted </w:t>
+      </w:r>
+      <w:r>
+        <w:t xml:space="preserve">signatures do not fit into the known signatures or the merged signatures. </w:t>
       </w:r>
       <w:r>
         <w:rPr>
@@ -373,7 +856,39 @@
         <w:pStyle w:val="normalfirst"/>
       </w:pPr>
       <w:r>
-        <w:t>Indel signature activities for the 83‑type and 89‑type spectra were assigned to each sample using a two‑step computational framework. First, we applied the find_best_reconstruction_QP function from the SigTools R package (v1.0.7), which performs fast signature attribution via quadratic programming optimization. Second, we refined these initial estimates using the PresenceAttributeSigActivity function from the mSigAct R package (v1.0.1) with default parameters.</w:t>
+        <w:t xml:space="preserve">Indel signature activities for the 83‑type and 89‑type spectra were assigned to each sample using a two‑step computational framework. First, we applied the </w:t>
+      </w:r>
+      <w:proofErr w:type="spellStart"/>
+      <w:r>
+        <w:t>find_best_reconstruction_QP</w:t>
+      </w:r>
+      <w:proofErr w:type="spellEnd"/>
+      <w:r>
+        <w:t xml:space="preserve"> function from the </w:t>
+      </w:r>
+      <w:proofErr w:type="spellStart"/>
+      <w:r>
+        <w:t>SigTools</w:t>
+      </w:r>
+      <w:proofErr w:type="spellEnd"/>
+      <w:r>
+        <w:t xml:space="preserve"> R package (v1.0.7), which performs fast signature attribution via quadratic programming optimization. Second, we refined these initial estimates using the </w:t>
+      </w:r>
+      <w:proofErr w:type="spellStart"/>
+      <w:r>
+        <w:t>PresenceAttributeSigActivity</w:t>
+      </w:r>
+      <w:proofErr w:type="spellEnd"/>
+      <w:r>
+        <w:t xml:space="preserve"> function from the </w:t>
+      </w:r>
+      <w:proofErr w:type="spellStart"/>
+      <w:r>
+        <w:t>mSigAct</w:t>
+      </w:r>
+      <w:proofErr w:type="spellEnd"/>
+      <w:r>
+        <w:t xml:space="preserve"> R package (v1.0.1) with default parameters.</w:t>
       </w:r>
     </w:p>
     <w:p>
@@ -487,29 +1002,34 @@
     <w:p>
       <w:pPr>
         <w:pStyle w:val="normalfirst"/>
+      </w:pPr>
+      <w:r>
         <w:rPr>
           <w:rFonts w:hint="eastAsia"/>
         </w:rPr>
-      </w:pPr>
+        <w:t>We generated s</w:t>
+      </w:r>
+      <w:r>
+        <w:t xml:space="preserve">ynthetic cancer datasets </w:t>
+      </w:r>
       <w:r>
         <w:rPr>
           <w:rFonts w:hint="eastAsia"/>
         </w:rPr>
-        <w:t>We generated s</w:t>
-      </w:r>
-      <w:r>
-        <w:t xml:space="preserve">ynthetic cancer datasets </w:t>
-      </w:r>
-      <w:r>
-        <w:rPr>
-          <w:rFonts w:hint="eastAsia"/>
-        </w:rPr>
         <w:t xml:space="preserve">in 83-type indels </w:t>
       </w:r>
       <w:r>
-        <w:t>using SigProfilerSimulator (</w:t>
-      </w:r>
-      <w:hyperlink r:id="rId7">
+        <w:t xml:space="preserve">using </w:t>
+      </w:r>
+      <w:proofErr w:type="spellStart"/>
+      <w:r>
+        <w:t>SigProfilerSimulator</w:t>
+      </w:r>
+      <w:proofErr w:type="spellEnd"/>
+      <w:r>
+        <w:t xml:space="preserve"> (</w:t>
+      </w:r>
+      <w:hyperlink r:id="rId9">
         <w:r>
           <w:rPr>
             <w:rStyle w:val="Hyperlink"/>
@@ -538,20 +1058,37 @@
       </w:r>
     </w:p>
     <w:p>
+      <w:pPr>
+        <w:ind w:firstLine="0"/>
+      </w:pPr>
       <w:r>
         <w:t>We followed the method in (</w:t>
       </w:r>
-      <w:hyperlink r:id="rId8">
+      <w:hyperlink r:id="rId10">
         <w:r>
           <w:t>https://doi.org/10.1016/j.celrep.2023.112930</w:t>
         </w:r>
       </w:hyperlink>
       <w:r>
-        <w:t xml:space="preserve">). Briefly somatic indels were called with respect to the + strand of the reference genome and further annotated in regard to the pyrimidine base(s) of the insertion/deletion. Thus, indels with only C or T bases were annotated as + strand mutations; indels with only A or G bases were annotated as – strand mutations. The remaining indels were not included in the analysis. Next, + strand indels in protein </w:t>
+        <w:t xml:space="preserve">). </w:t>
+      </w:r>
+      <w:r>
+        <w:t>Briefly,</w:t>
+      </w:r>
+      <w:r>
+        <w:t xml:space="preserve"> somatic indels were called with respect to the + strand of the reference genome and further annotated </w:t>
+      </w:r>
+      <w:proofErr w:type="gramStart"/>
+      <w:r>
+        <w:t>in regard to</w:t>
+      </w:r>
+      <w:proofErr w:type="gramEnd"/>
+      <w:r>
+        <w:t xml:space="preserve"> the pyrimidine base(s) of the insertion/deletion. Thus, indels with only C or T bases were annotated as + strand mutations; indels with only A or G bases were annotated as – strand mutations. The remaining indels were not included in the analysis. Next, + strand indels in protein coding genes were further </w:t>
       </w:r>
       <w:r>
         <w:lastRenderedPageBreak/>
-        <w:t xml:space="preserve">coding genes were further subclassified as transcribed (template) if the gene’s sense strand was on the + strand of the genome, or else un-transcribed (sense). The logic was inverted for – strand indels. Indels in bidirectionally transcribed regions were ignored. </w:t>
+        <w:t xml:space="preserve">subclassified as transcribed (template) if the gene’s sense strand was on the + strand of the genome, or else un-transcribed (sense). The logic was inverted for – strand indels. Indels in bidirectionally transcribed regions were ignored. </w:t>
       </w:r>
     </w:p>
     <w:p>
@@ -574,7 +1111,7 @@
       <w:r>
         <w:t>Replication strand was determined by wavelet-smoothed replication-timing signal data that indicated both “valleys” (replication termination zones) and “peaks” (replication initiation zones) (</w:t>
       </w:r>
-      <w:hyperlink r:id="rId9">
+      <w:hyperlink r:id="rId11">
         <w:r>
           <w:rPr>
             <w:rStyle w:val="Hyperlink"/>
@@ -583,7 +1120,45 @@
         </w:r>
       </w:hyperlink>
       <w:r>
-        <w:t>). Valleys and peaks were sorted by the genomic coordinate in ascending order. In regard to + strand of the reference genome, replication timing signal were examined for consecutive stretches of the genome (from valley to peak or form peak to valley), with positive slope corresponded to leading strand regions and negative slope corresponded to lagging strand regions. Then for the - strand of the reference genome, leading regions (- slope) and lagging regions (+slope) were automatically acquired. Similar to the annotation for transcription, indels were first annotated as + or – strand mutations based on the pyrimidine bases. Next, indels were counted as being on leading strand or lagging strand based on their occupancy in a leading or lagging region.</w:t>
+        <w:t xml:space="preserve">). Valleys and peaks were sorted by the genomic coordinate in ascending order. </w:t>
+      </w:r>
+      <w:proofErr w:type="gramStart"/>
+      <w:r>
+        <w:t>In regard to</w:t>
+      </w:r>
+      <w:proofErr w:type="gramEnd"/>
+      <w:r>
+        <w:t xml:space="preserve"> + strand of the reference genome, replication timing </w:t>
+      </w:r>
+      <w:r>
+        <w:t>signals</w:t>
+      </w:r>
+      <w:r>
+        <w:t xml:space="preserve"> were examined for consecutive stretches of the genome (from valley to peak or form peak to valley), with positive slope </w:t>
+      </w:r>
+      <w:proofErr w:type="gramStart"/>
+      <w:r>
+        <w:t>corresponded</w:t>
+      </w:r>
+      <w:proofErr w:type="gramEnd"/>
+      <w:r>
+        <w:t xml:space="preserve"> to leading strand regions and negative slope </w:t>
+      </w:r>
+      <w:proofErr w:type="gramStart"/>
+      <w:r>
+        <w:t>corresponded</w:t>
+      </w:r>
+      <w:proofErr w:type="gramEnd"/>
+      <w:r>
+        <w:t xml:space="preserve"> to lagging strand regions. Then for the - strand of the reference genome, leading regions (- slope) and lagging regions (+slope) were automatically acquired. </w:t>
+      </w:r>
+      <w:proofErr w:type="gramStart"/>
+      <w:r>
+        <w:t>Similar to</w:t>
+      </w:r>
+      <w:proofErr w:type="gramEnd"/>
+      <w:r>
+        <w:t xml:space="preserve"> the annotation for transcription, indels were first annotated as + or – strand mutations based on the pyrimidine bases. Next, indels were counted as being on leading strand or lagging strand based on their occupancy in a leading or lagging region.</w:t>
       </w:r>
     </w:p>
     <w:p>
@@ -604,8 +1179,11 @@
     </w:p>
     <w:p>
       <w:r>
+        <w:t xml:space="preserve">Strand asymmetry analyses were based on the assignment of signature probabilities to each individual indel mutation. Only indels with the probability </w:t>
+      </w:r>
+      <w:r>
         <w:lastRenderedPageBreak/>
-        <w:t xml:space="preserve">Strand asymmetry analyses were based on the assignment of signature probabilities to each individual indel mutation. Only indels with the probability greater than or equal to 0.50 to a certain </w:t>
+        <w:t xml:space="preserve">greater than or equal to 0.50 to a certain </w:t>
       </w:r>
       <w:r>
         <w:rPr>
@@ -631,7 +1209,15 @@
     </w:p>
     <w:p>
       <w:r>
-        <w:t>For each strand asymmetry analyses (genic and intergenic region asymmetry</w:t>
+        <w:t xml:space="preserve">For each strand asymmetry </w:t>
+      </w:r>
+      <w:proofErr w:type="gramStart"/>
+      <w:r>
+        <w:t>analyses</w:t>
+      </w:r>
+      <w:proofErr w:type="gramEnd"/>
+      <w:r>
+        <w:t xml:space="preserve"> (genic and intergenic region asymmetry</w:t>
       </w:r>
       <w:r>
         <w:rPr>
@@ -660,8 +1246,13 @@
     </w:p>
     <w:p/>
     <w:p>
-      <w:r>
-        <w:t>p values were calculated for the odds ratio using Fisher’s exact test. Only strand asymmetries with p value &gt; 0.05 were considered showing strand asymmetries.</w:t>
+      <w:proofErr w:type="gramStart"/>
+      <w:r>
+        <w:t>p values</w:t>
+      </w:r>
+      <w:proofErr w:type="gramEnd"/>
+      <w:r>
+        <w:t xml:space="preserve"> were calculated for the odds ratio using Fisher’s exact test. Only strand asymmetries with p value &gt; 0.05 were considered showing strand asymmetries.</w:t>
       </w:r>
     </w:p>
     <w:p>
@@ -685,7 +1276,7 @@
         <w:lastRenderedPageBreak/>
         <w:t>Replication timing data were obtained from (</w:t>
       </w:r>
-      <w:hyperlink r:id="rId10">
+      <w:hyperlink r:id="rId12">
         <w:r>
           <w:rPr>
             <w:rStyle w:val="Hyperlink"/>
@@ -708,7 +1299,15 @@
     </w:p>
     <w:p>
       <w:r>
-        <w:t>Replication timing mutation counts were generated for both real and simulated somatic indels. To classify whether the replication timing mutation density was increasing, flat, or decreasing, two linear regression models were fitted to the values of the real somatic indels count R(X</w:t>
+        <w:t xml:space="preserve">Replication timing mutation counts were generated for both real and simulated somatic indels. To classify whether the replication timing mutation density was increasing, flat, or decreasing, two linear regression models were fitted to the values of the real somatic indels count </w:t>
+      </w:r>
+      <w:proofErr w:type="gramStart"/>
+      <w:r>
+        <w:t>R(</w:t>
+      </w:r>
+      <w:proofErr w:type="gramEnd"/>
+      <w:r>
+        <w:t>X</w:t>
       </w:r>
       <w:r>
         <w:rPr>
@@ -744,7 +1343,15 @@
         <w:t>10</w:t>
       </w:r>
       <w:r>
-        <w:t>) and the values of simulated somatic indel counts S(X</w:t>
+        <w:t xml:space="preserve">) and the values of simulated somatic indel counts </w:t>
+      </w:r>
+      <w:proofErr w:type="gramStart"/>
+      <w:r>
+        <w:t>S(</w:t>
+      </w:r>
+      <w:proofErr w:type="gramEnd"/>
+      <w:r>
+        <w:t>X</w:t>
       </w:r>
       <w:r>
         <w:rPr>
@@ -787,7 +1394,15 @@
     <w:p/>
     <w:p>
       <w:r>
-        <w:t>In the above formula, replication timing denotes a vector c(1,2,3 … 10).</w:t>
+        <w:t xml:space="preserve">In the above formula, replication timing denotes a vector </w:t>
+      </w:r>
+      <w:proofErr w:type="gramStart"/>
+      <w:r>
+        <w:t>c(</w:t>
+      </w:r>
+      <w:proofErr w:type="gramEnd"/>
+      <w:r>
+        <w:t>1,2,3 … 10).</w:t>
       </w:r>
     </w:p>
     <w:p>
@@ -810,11 +1425,40 @@
         <w:t>indel</w:t>
       </w:r>
       <w:r>
-        <w:t xml:space="preserve"> signature was considered to be generally unaffected by replication timing if the slope m was not statistically significant from a flat line. Otherwise, with the slope m statistically significant from a flat line, an ID signature was considered to be increasing from early to late replicating regions if the slope m &gt; </w:t>
-      </w:r>
+        <w:t xml:space="preserve"> signature </w:t>
+      </w:r>
+      <w:proofErr w:type="gramStart"/>
+      <w:r>
+        <w:t>was considered to be</w:t>
+      </w:r>
+      <w:proofErr w:type="gramEnd"/>
+      <w:r>
+        <w:t xml:space="preserve"> generally unaffected by replication timing if the slope m was not statistically significant from a flat line. Otherwise, with the slope m statistically significant from a flat line, an ID signature </w:t>
+      </w:r>
+      <w:proofErr w:type="gramStart"/>
+      <w:r>
+        <w:t>was considered to be</w:t>
+      </w:r>
+      <w:proofErr w:type="gramEnd"/>
+      <w:r>
+        <w:t xml:space="preserve"> increasing from early to late replicating regions if the slope m &gt; </w:t>
+      </w:r>
+      <w:proofErr w:type="gramStart"/>
       <w:r>
         <w:lastRenderedPageBreak/>
-        <w:t xml:space="preserve">0, and was considered to be decreasing from early to late replicating regions if the slope m &lt; 0. </w:t>
+        <w:t>0, and</w:t>
+      </w:r>
+      <w:proofErr w:type="gramEnd"/>
+      <w:r>
+        <w:t xml:space="preserve"> </w:t>
+      </w:r>
+      <w:proofErr w:type="gramStart"/>
+      <w:r>
+        <w:t>was considered to be</w:t>
+      </w:r>
+      <w:proofErr w:type="gramEnd"/>
+      <w:r>
+        <w:t xml:space="preserve"> decreasing from early to late replicating regions if the slope m &lt; 0. </w:t>
       </w:r>
     </w:p>
     <w:p>
@@ -831,7 +1475,15 @@
         <w:t xml:space="preserve"> </w:t>
       </w:r>
       <w:r>
-        <w:t xml:space="preserve">signature for the two dataset (real and simulated data) were different, the relative trend for real data comparing the simulated data was the final trend for the </w:t>
+        <w:t xml:space="preserve">signature for the two </w:t>
+      </w:r>
+      <w:proofErr w:type="gramStart"/>
+      <w:r>
+        <w:t>dataset</w:t>
+      </w:r>
+      <w:proofErr w:type="gramEnd"/>
+      <w:r>
+        <w:t xml:space="preserve"> (real and simulated data) were different, the relative trend for real data comparing the simulated data was the final trend for the </w:t>
       </w:r>
       <w:r>
         <w:rPr>
@@ -855,7 +1507,15 @@
         <w:t xml:space="preserve"> </w:t>
       </w:r>
       <w:r>
-        <w:t xml:space="preserve">signature for the two dataset were the same, a third multiple linear regression model was fitted. </w:t>
+        <w:t xml:space="preserve">signature for the two </w:t>
+      </w:r>
+      <w:proofErr w:type="gramStart"/>
+      <w:r>
+        <w:t>dataset</w:t>
+      </w:r>
+      <w:proofErr w:type="gramEnd"/>
+      <w:r>
+        <w:t xml:space="preserve"> were the same, a third multiple linear regression model was fitted. </w:t>
       </w:r>
     </w:p>
     <w:p>
@@ -877,7 +1537,15 @@
         <w:t xml:space="preserve"> </w:t>
       </w:r>
       <w:r>
-        <w:t xml:space="preserve">signature were determined by the significance of the coefficient of replication timing. If it is not significant, an </w:t>
+        <w:t xml:space="preserve">signature </w:t>
+      </w:r>
+      <w:proofErr w:type="gramStart"/>
+      <w:r>
+        <w:t>were</w:t>
+      </w:r>
+      <w:proofErr w:type="gramEnd"/>
+      <w:r>
+        <w:t xml:space="preserve"> determined by the significance of the coefficient of replication timing. If it is not significant, an </w:t>
       </w:r>
       <w:r>
         <w:rPr>
@@ -889,7 +1557,15 @@
         <w:t xml:space="preserve"> </w:t>
       </w:r>
       <w:r>
-        <w:t xml:space="preserve">signature was considered to be generally unaffected by replication timing. Otherwise, if the coefficient of replication timing &gt; 0, an </w:t>
+        <w:t xml:space="preserve">signature </w:t>
+      </w:r>
+      <w:proofErr w:type="gramStart"/>
+      <w:r>
+        <w:t>was considered to be</w:t>
+      </w:r>
+      <w:proofErr w:type="gramEnd"/>
+      <w:r>
+        <w:t xml:space="preserve"> generally unaffected by replication timing. Otherwise, if the coefficient of replication timing &gt; 0, an </w:t>
       </w:r>
       <w:r>
         <w:rPr>
@@ -901,7 +1577,15 @@
         <w:t xml:space="preserve"> </w:t>
       </w:r>
       <w:r>
-        <w:t xml:space="preserve">signature was considered to be increasing from early to late replicating regions; if the coefficient of replication timing &lt; 0, an </w:t>
+        <w:t xml:space="preserve">signature </w:t>
+      </w:r>
+      <w:proofErr w:type="gramStart"/>
+      <w:r>
+        <w:t>was considered to be</w:t>
+      </w:r>
+      <w:proofErr w:type="gramEnd"/>
+      <w:r>
+        <w:t xml:space="preserve"> increasing from early to late replicating regions; if the coefficient of replication timing &lt; 0, an </w:t>
       </w:r>
       <w:r>
         <w:rPr>
@@ -913,13 +1597,21 @@
         <w:t xml:space="preserve"> </w:t>
       </w:r>
       <w:r>
-        <w:t>signature was considered to be decreasing from early to late replicating regions.</w:t>
+        <w:t xml:space="preserve">signature </w:t>
+      </w:r>
+      <w:proofErr w:type="gramStart"/>
+      <w:r>
+        <w:t>was considered to be</w:t>
+      </w:r>
+      <w:proofErr w:type="gramEnd"/>
+      <w:r>
+        <w:t xml:space="preserve"> decreasing from early to late replicating regions.</w:t>
       </w:r>
     </w:p>
     <w:p>
       <w:pPr>
         <w:rPr>
-          <w:rFonts w:eastAsiaTheme="minorEastAsia" w:hint="eastAsia"/>
+          <w:rFonts w:eastAsiaTheme="minorEastAsia"/>
         </w:rPr>
       </w:pPr>
       <w:r>
@@ -987,7 +1679,7 @@
       <w:r>
         <w:t xml:space="preserve"> status was evaluated by the PCAWG working group and obtained from the synapse repository (</w:t>
       </w:r>
-      <w:hyperlink r:id="rId11" w:anchor="!Synapse:syn8016399" w:history="1">
+      <w:hyperlink r:id="rId13" w:anchor="!Synapse:syn8016399" w:history="1">
         <w:r>
           <w:rPr>
             <w:rStyle w:val="Hyperlink"/>
@@ -1105,18 +1797,22 @@
         </w:rPr>
         <w:t xml:space="preserve"> The logo was plotted based on the frequency matrix by </w:t>
       </w:r>
+      <w:proofErr w:type="spellStart"/>
       <w:r>
         <w:t>seqLogo</w:t>
       </w:r>
+      <w:proofErr w:type="spellEnd"/>
       <w:r>
         <w:rPr>
           <w:rFonts w:hint="eastAsia"/>
         </w:rPr>
         <w:t xml:space="preserve"> function of </w:t>
       </w:r>
+      <w:proofErr w:type="spellStart"/>
       <w:r>
         <w:t>seqLogo</w:t>
       </w:r>
+      <w:proofErr w:type="spellEnd"/>
       <w:r>
         <w:rPr>
           <w:rFonts w:hint="eastAsia"/>
@@ -1133,6 +1829,56 @@
     </w:sectPr>
   </w:body>
 </w:document>
+</file>
+
+<file path=word/endnotes.xml><?xml version="1.0" encoding="utf-8"?>
+<w:endnotes xmlns:wpc="http://schemas.microsoft.com/office/word/2010/wordprocessingCanvas" xmlns:cx="http://schemas.microsoft.com/office/drawing/2014/chartex" xmlns:cx1="http://schemas.microsoft.com/office/drawing/2015/9/8/chartex" xmlns:cx2="http://schemas.microsoft.com/office/drawing/2015/10/21/chartex" xmlns:cx3="http://schemas.microsoft.com/office/drawing/2016/5/9/chartex" xmlns:cx4="http://schemas.microsoft.com/office/drawing/2016/5/10/chartex" xmlns:cx5="http://schemas.microsoft.com/office/drawing/2016/5/11/chartex" xmlns:cx6="http://schemas.microsoft.com/office/drawing/2016/5/12/chartex" xmlns:cx7="http://schemas.microsoft.com/office/drawing/2016/5/13/chartex" xmlns:cx8="http://schemas.microsoft.com/office/drawing/2016/5/14/chartex" xmlns:mc="http://schemas.openxmlformats.org/markup-compatibility/2006" xmlns:aink="http://schemas.microsoft.com/office/drawing/2016/ink" xmlns:am3d="http://schemas.microsoft.com/office/drawing/2017/model3d" xmlns:o="urn:schemas-microsoft-com:office:office" xmlns:oel="http://schemas.microsoft.com/office/2019/extlst" xmlns:r="http://schemas.openxmlformats.org/officeDocument/2006/relationships" xmlns:m="http://schemas.openxmlformats.org/officeDocument/2006/math" xmlns:v="urn:schemas-microsoft-com:vml" xmlns:wp14="http://schemas.microsoft.com/office/word/2010/wordprocessingDrawing" xmlns:wp="http://schemas.openxmlformats.org/drawingml/2006/wordprocessingDrawing" xmlns:w10="urn:schemas-microsoft-com:office:word" xmlns:w="http://schemas.openxmlformats.org/wordprocessingml/2006/main" xmlns:w14="http://schemas.microsoft.com/office/word/2010/wordml" xmlns:w15="http://schemas.microsoft.com/office/word/2012/wordml" xmlns:w16cex="http://schemas.microsoft.com/office/word/2018/wordml/cex" xmlns:w16cid="http://schemas.microsoft.com/office/word/2016/wordml/cid" xmlns:w16="http://schemas.microsoft.com/office/word/2018/wordml" xmlns:w16du="http://schemas.microsoft.com/office/word/2023/wordml/word16du" xmlns:w16sdtdh="http://schemas.microsoft.com/office/word/2020/wordml/sdtdatahash" xmlns:w16sdtfl="http://schemas.microsoft.com/office/word/2024/wordml/sdtformatlock" xmlns:w16se="http://schemas.microsoft.com/office/word/2015/wordml/symex" xmlns:wpg="http://schemas.microsoft.com/office/word/2010/wordprocessingGroup" xmlns:wpi="http://schemas.microsoft.com/office/word/2010/wordprocessingInk" xmlns:wne="http://schemas.microsoft.com/office/word/2006/wordml" xmlns:wps="http://schemas.microsoft.com/office/word/2010/wordprocessingShape" mc:Ignorable="w14 w15 w16se w16cid w16 w16cex w16sdtdh w16sdtfl w16du wp14">
+  <w:endnote w:type="separator" w:id="-1">
+    <w:p>
+      <w:pPr>
+        <w:spacing w:after="0" w:line="240" w:lineRule="auto"/>
+      </w:pPr>
+      <w:r>
+        <w:separator/>
+      </w:r>
+    </w:p>
+  </w:endnote>
+  <w:endnote w:type="continuationSeparator" w:id="0">
+    <w:p>
+      <w:pPr>
+        <w:spacing w:after="0" w:line="240" w:lineRule="auto"/>
+      </w:pPr>
+      <w:r>
+        <w:continuationSeparator/>
+      </w:r>
+    </w:p>
+  </w:endnote>
+</w:endnotes>
+</file>
+
+<file path=word/footnotes.xml><?xml version="1.0" encoding="utf-8"?>
+<w:footnotes xmlns:wpc="http://schemas.microsoft.com/office/word/2010/wordprocessingCanvas" xmlns:cx="http://schemas.microsoft.com/office/drawing/2014/chartex" xmlns:cx1="http://schemas.microsoft.com/office/drawing/2015/9/8/chartex" xmlns:cx2="http://schemas.microsoft.com/office/drawing/2015/10/21/chartex" xmlns:cx3="http://schemas.microsoft.com/office/drawing/2016/5/9/chartex" xmlns:cx4="http://schemas.microsoft.com/office/drawing/2016/5/10/chartex" xmlns:cx5="http://schemas.microsoft.com/office/drawing/2016/5/11/chartex" xmlns:cx6="http://schemas.microsoft.com/office/drawing/2016/5/12/chartex" xmlns:cx7="http://schemas.microsoft.com/office/drawing/2016/5/13/chartex" xmlns:cx8="http://schemas.microsoft.com/office/drawing/2016/5/14/chartex" xmlns:mc="http://schemas.openxmlformats.org/markup-compatibility/2006" xmlns:aink="http://schemas.microsoft.com/office/drawing/2016/ink" xmlns:am3d="http://schemas.microsoft.com/office/drawing/2017/model3d" xmlns:o="urn:schemas-microsoft-com:office:office" xmlns:oel="http://schemas.microsoft.com/office/2019/extlst" xmlns:r="http://schemas.openxmlformats.org/officeDocument/2006/relationships" xmlns:m="http://schemas.openxmlformats.org/officeDocument/2006/math" xmlns:v="urn:schemas-microsoft-com:vml" xmlns:wp14="http://schemas.microsoft.com/office/word/2010/wordprocessingDrawing" xmlns:wp="http://schemas.openxmlformats.org/drawingml/2006/wordprocessingDrawing" xmlns:w10="urn:schemas-microsoft-com:office:word" xmlns:w="http://schemas.openxmlformats.org/wordprocessingml/2006/main" xmlns:w14="http://schemas.microsoft.com/office/word/2010/wordml" xmlns:w15="http://schemas.microsoft.com/office/word/2012/wordml" xmlns:w16cex="http://schemas.microsoft.com/office/word/2018/wordml/cex" xmlns:w16cid="http://schemas.microsoft.com/office/word/2016/wordml/cid" xmlns:w16="http://schemas.microsoft.com/office/word/2018/wordml" xmlns:w16du="http://schemas.microsoft.com/office/word/2023/wordml/word16du" xmlns:w16sdtdh="http://schemas.microsoft.com/office/word/2020/wordml/sdtdatahash" xmlns:w16sdtfl="http://schemas.microsoft.com/office/word/2024/wordml/sdtformatlock" xmlns:w16se="http://schemas.microsoft.com/office/word/2015/wordml/symex" xmlns:wpg="http://schemas.microsoft.com/office/word/2010/wordprocessingGroup" xmlns:wpi="http://schemas.microsoft.com/office/word/2010/wordprocessingInk" xmlns:wne="http://schemas.microsoft.com/office/word/2006/wordml" xmlns:wps="http://schemas.microsoft.com/office/word/2010/wordprocessingShape" mc:Ignorable="w14 w15 w16se w16cid w16 w16cex w16sdtdh w16sdtfl w16du wp14">
+  <w:footnote w:type="separator" w:id="-1">
+    <w:p>
+      <w:pPr>
+        <w:spacing w:after="0" w:line="240" w:lineRule="auto"/>
+      </w:pPr>
+      <w:r>
+        <w:separator/>
+      </w:r>
+    </w:p>
+  </w:footnote>
+  <w:footnote w:type="continuationSeparator" w:id="0">
+    <w:p>
+      <w:pPr>
+        <w:spacing w:after="0" w:line="240" w:lineRule="auto"/>
+      </w:pPr>
+      <w:r>
+        <w:continuationSeparator/>
+      </w:r>
+    </w:p>
+  </w:footnote>
+</w:footnotes>
 </file>
 
 <file path=word/styles.xml><?xml version="1.0" encoding="utf-8"?>
@@ -2193,6 +2939,75 @@
       <w:shd w:val="clear" w:color="auto" w:fill="E1DFDD"/>
     </w:rPr>
   </w:style>
+  <w:style w:type="paragraph" w:styleId="Header">
+    <w:name w:val="header"/>
+    <w:basedOn w:val="Normal"/>
+    <w:link w:val="HeaderChar"/>
+    <w:uiPriority w:val="99"/>
+    <w:unhideWhenUsed/>
+    <w:rsid w:val="00324C54"/>
+    <w:pPr>
+      <w:tabs>
+        <w:tab w:val="center" w:pos="4153"/>
+        <w:tab w:val="right" w:pos="8306"/>
+      </w:tabs>
+      <w:snapToGrid w:val="0"/>
+      <w:spacing w:line="240" w:lineRule="auto"/>
+      <w:jc w:val="center"/>
+    </w:pPr>
+    <w:rPr>
+      <w:sz w:val="18"/>
+      <w:szCs w:val="18"/>
+    </w:rPr>
+  </w:style>
+  <w:style w:type="character" w:customStyle="1" w:styleId="HeaderChar">
+    <w:name w:val="Header Char"/>
+    <w:basedOn w:val="DefaultParagraphFont"/>
+    <w:link w:val="Header"/>
+    <w:uiPriority w:val="99"/>
+    <w:rsid w:val="00324C54"/>
+    <w:rPr>
+      <w:rFonts w:ascii="Times New Roman" w:eastAsia="DejaVu Sans" w:hAnsi="Times New Roman" w:cs="Times New Roman"/>
+      <w:kern w:val="0"/>
+      <w:sz w:val="18"/>
+      <w:szCs w:val="18"/>
+      <w14:ligatures w14:val="none"/>
+    </w:rPr>
+  </w:style>
+  <w:style w:type="paragraph" w:styleId="Footer">
+    <w:name w:val="footer"/>
+    <w:basedOn w:val="Normal"/>
+    <w:link w:val="FooterChar"/>
+    <w:uiPriority w:val="99"/>
+    <w:unhideWhenUsed/>
+    <w:rsid w:val="00324C54"/>
+    <w:pPr>
+      <w:tabs>
+        <w:tab w:val="center" w:pos="4153"/>
+        <w:tab w:val="right" w:pos="8306"/>
+      </w:tabs>
+      <w:snapToGrid w:val="0"/>
+      <w:spacing w:line="240" w:lineRule="auto"/>
+    </w:pPr>
+    <w:rPr>
+      <w:sz w:val="18"/>
+      <w:szCs w:val="18"/>
+    </w:rPr>
+  </w:style>
+  <w:style w:type="character" w:customStyle="1" w:styleId="FooterChar">
+    <w:name w:val="Footer Char"/>
+    <w:basedOn w:val="DefaultParagraphFont"/>
+    <w:link w:val="Footer"/>
+    <w:uiPriority w:val="99"/>
+    <w:rsid w:val="00324C54"/>
+    <w:rPr>
+      <w:rFonts w:ascii="Times New Roman" w:eastAsia="DejaVu Sans" w:hAnsi="Times New Roman" w:cs="Times New Roman"/>
+      <w:kern w:val="0"/>
+      <w:sz w:val="18"/>
+      <w:szCs w:val="18"/>
+      <w14:ligatures w14:val="none"/>
+    </w:rPr>
+  </w:style>
 </w:styles>
 </file>
 

</xml_diff>